<commit_message>
physics and english draft
</commit_message>
<xml_diff>
--- a/20-21/English/Persuasive/Rough_Draft.docx
+++ b/20-21/English/Persuasive/Rough_Draft.docx
@@ -663,15 +663,7 @@
           <w:sz w:val="24"/>
           <w:szCs w:val="24"/>
         </w:rPr>
-        <w:t xml:space="preserve">is shown during one scene where a village is being evacuated. </w:t>
-      </w:r>
-      <w:r>
-        <w:rPr>
-          <w:rFonts w:ascii="Times New Roman" w:hAnsi="Times New Roman" w:cs="Times New Roman"/>
-          <w:sz w:val="24"/>
-          <w:szCs w:val="24"/>
-        </w:rPr>
-        <w:t>“We are marching in column; the French certainly will not fire on a town in which there are still inhabitants. But a few minutes later the air screams, the earth heaves, cries ring out; a shell has landed among our rear squad.” (Remarque)</w:t>
+        <w:t>is shown during one scene where a village is being evacuated. “We are marching in column; the French certainly will not fire on a town in which there are still inhabitants. But a few minutes later the air screams, the earth heaves, cries ring out; a shell has landed among our rear squad.” (Remarque)</w:t>
       </w:r>
       <w:r>
         <w:rPr>
@@ -687,39 +679,7 @@
           <w:sz w:val="24"/>
           <w:szCs w:val="24"/>
         </w:rPr>
-        <w:t xml:space="preserve">soldiers’ suffering can be seen when Paul and Albert visit a hospital after they were hit by shrapnel from a blast during the evacuation of the town.  </w:t>
-      </w:r>
-      <w:r>
-        <w:rPr>
-          <w:rFonts w:ascii="Times New Roman" w:hAnsi="Times New Roman" w:cs="Times New Roman"/>
-          <w:sz w:val="24"/>
-          <w:szCs w:val="24"/>
-        </w:rPr>
-        <w:t>“Day after day goes by with pain and fear, groans and death gurgles. Even the Death Room is no use anymore, it is too small; fellows die during the night in our room.” (</w:t>
-      </w:r>
-      <w:r>
-        <w:rPr>
-          <w:rFonts w:ascii="Times New Roman" w:hAnsi="Times New Roman" w:cs="Times New Roman"/>
-          <w:sz w:val="24"/>
-          <w:szCs w:val="24"/>
-        </w:rPr>
-        <w:t>Remarque</w:t>
-      </w:r>
-      <w:r>
-        <w:rPr>
-          <w:rFonts w:ascii="Times New Roman" w:hAnsi="Times New Roman" w:cs="Times New Roman"/>
-          <w:sz w:val="24"/>
-          <w:szCs w:val="24"/>
-        </w:rPr>
-        <w:t>)</w:t>
-      </w:r>
-      <w:r>
-        <w:rPr>
-          <w:rFonts w:ascii="Times New Roman" w:hAnsi="Times New Roman" w:cs="Times New Roman"/>
-          <w:sz w:val="24"/>
-          <w:szCs w:val="24"/>
-        </w:rPr>
-        <w:t xml:space="preserve"> The hospital is overflowing with casualties of the war. </w:t>
+        <w:t xml:space="preserve">soldiers’ suffering can be seen when Paul and Albert visit a hospital after they were hit by shrapnel from a blast during the evacuation of the town.  “Day after day goes by with pain and fear, groans and death gurgles. Even the Death Room is no use anymore, it is too small; fellows die during the night in our room.” (Remarque) The hospital is overflowing with casualties of the war. </w:t>
       </w:r>
       <w:r>
         <w:rPr>
@@ -789,16 +749,7 @@
         <w:t xml:space="preserve">At the beginning of the book, Paul tells the reader that he is being broken by the war. </w:t>
       </w:r>
       <w:r>
-        <w:t>“We are none of us more than twenty years old. But young? Youth? That is long ago. We are old folk.” (</w:t>
-      </w:r>
-      <w:r>
-        <w:t>Remarque</w:t>
-      </w:r>
-      <w:r>
-        <w:t xml:space="preserve">) </w:t>
-      </w:r>
-      <w:r>
-        <w:t>N</w:t>
+        <w:t>“We are none of us more than twenty years old. But young? Youth? That is long ago. We are old folk.” (Remarque) N</w:t>
       </w:r>
       <w:r>
         <w:rPr>
@@ -1082,15 +1033,7 @@
           <w:sz w:val="24"/>
           <w:szCs w:val="24"/>
         </w:rPr>
-        <w:t>D</w:t>
-      </w:r>
-      <w:r>
-        <w:rPr>
-          <w:rFonts w:ascii="Times New Roman" w:hAnsi="Times New Roman" w:cs="Times New Roman"/>
-          <w:sz w:val="24"/>
-          <w:szCs w:val="24"/>
-        </w:rPr>
-        <w:t xml:space="preserve">uring an argument between friends, Kat, Paul’s mentor figure, claims </w:t>
+        <w:t xml:space="preserve">During an argument between friends, Kat, Paul’s mentor figure, claims </w:t>
       </w:r>
       <w:r>
         <w:rPr>
@@ -1248,6 +1191,260 @@
           <w:szCs w:val="24"/>
         </w:rPr>
         <w:t xml:space="preserve"> </w:t>
+      </w:r>
+      <w:r>
+        <w:rPr>
+          <w:rFonts w:ascii="Times New Roman" w:hAnsi="Times New Roman" w:cs="Times New Roman"/>
+          <w:sz w:val="24"/>
+          <w:szCs w:val="24"/>
+        </w:rPr>
+        <w:t xml:space="preserve"> </w:t>
+      </w:r>
+      <w:r>
+        <w:rPr>
+          <w:rFonts w:ascii="Times New Roman" w:hAnsi="Times New Roman" w:cs="Times New Roman"/>
+          <w:sz w:val="24"/>
+          <w:szCs w:val="24"/>
+        </w:rPr>
+        <w:t>Through the war, Paul Baumer</w:t>
+      </w:r>
+      <w:r>
+        <w:rPr>
+          <w:rFonts w:ascii="Times New Roman" w:hAnsi="Times New Roman" w:cs="Times New Roman"/>
+          <w:sz w:val="24"/>
+          <w:szCs w:val="24"/>
+        </w:rPr>
+        <w:t xml:space="preserve"> learned the</w:t>
+      </w:r>
+      <w:r>
+        <w:rPr>
+          <w:rFonts w:ascii="Times New Roman" w:hAnsi="Times New Roman" w:cs="Times New Roman"/>
+          <w:sz w:val="24"/>
+          <w:szCs w:val="24"/>
+        </w:rPr>
+        <w:t xml:space="preserve"> true effect of war. He learned how war destroys</w:t>
+      </w:r>
+      <w:r>
+        <w:rPr>
+          <w:rFonts w:ascii="Times New Roman" w:hAnsi="Times New Roman" w:cs="Times New Roman"/>
+          <w:sz w:val="24"/>
+          <w:szCs w:val="24"/>
+        </w:rPr>
+        <w:t xml:space="preserve"> everything. Remarque uses setting to show a ruined Germany, with caved in school buildings and torn up towns. Paul’s character is also used to shows how war can destroy a soul.</w:t>
+      </w:r>
+      <w:r>
+        <w:rPr>
+          <w:rFonts w:ascii="Times New Roman" w:hAnsi="Times New Roman" w:cs="Times New Roman"/>
+          <w:sz w:val="24"/>
+          <w:szCs w:val="24"/>
+        </w:rPr>
+        <w:t xml:space="preserve"> </w:t>
+      </w:r>
+      <w:r>
+        <w:rPr>
+          <w:rFonts w:ascii="Times New Roman" w:hAnsi="Times New Roman" w:cs="Times New Roman"/>
+          <w:sz w:val="24"/>
+          <w:szCs w:val="24"/>
+        </w:rPr>
+        <w:t xml:space="preserve">Because the story </w:t>
+      </w:r>
+      <w:r>
+        <w:rPr>
+          <w:rFonts w:ascii="Times New Roman" w:hAnsi="Times New Roman" w:cs="Times New Roman"/>
+          <w:sz w:val="24"/>
+          <w:szCs w:val="24"/>
+        </w:rPr>
+        <w:t>reflects</w:t>
+      </w:r>
+      <w:r>
+        <w:rPr>
+          <w:rFonts w:ascii="Times New Roman" w:hAnsi="Times New Roman" w:cs="Times New Roman"/>
+          <w:sz w:val="24"/>
+          <w:szCs w:val="24"/>
+        </w:rPr>
+        <w:t xml:space="preserve"> Remarque</w:t>
+      </w:r>
+      <w:r>
+        <w:rPr>
+          <w:rFonts w:ascii="Times New Roman" w:hAnsi="Times New Roman" w:cs="Times New Roman"/>
+          <w:sz w:val="24"/>
+          <w:szCs w:val="24"/>
+        </w:rPr>
+        <w:t>’</w:t>
+      </w:r>
+      <w:r>
+        <w:rPr>
+          <w:rFonts w:ascii="Times New Roman" w:hAnsi="Times New Roman" w:cs="Times New Roman"/>
+          <w:sz w:val="24"/>
+          <w:szCs w:val="24"/>
+        </w:rPr>
+        <w:t xml:space="preserve">s experiences of war, it represents the real scars of war. </w:t>
+      </w:r>
+      <w:proofErr w:type="gramStart"/>
+      <w:r>
+        <w:rPr>
+          <w:rFonts w:ascii="Times New Roman" w:hAnsi="Times New Roman" w:cs="Times New Roman"/>
+          <w:sz w:val="24"/>
+          <w:szCs w:val="24"/>
+        </w:rPr>
+        <w:t>Similar to</w:t>
+      </w:r>
+      <w:proofErr w:type="gramEnd"/>
+      <w:r>
+        <w:rPr>
+          <w:rFonts w:ascii="Times New Roman" w:hAnsi="Times New Roman" w:cs="Times New Roman"/>
+          <w:sz w:val="24"/>
+          <w:szCs w:val="24"/>
+        </w:rPr>
+        <w:t xml:space="preserve"> Baumer, </w:t>
+      </w:r>
+      <w:r>
+        <w:rPr>
+          <w:rFonts w:ascii="Times New Roman" w:hAnsi="Times New Roman" w:cs="Times New Roman"/>
+          <w:sz w:val="24"/>
+          <w:szCs w:val="24"/>
+        </w:rPr>
+        <w:t>Remarque likely saw his comrades laying facedown in the mud with severe wounds. He likely saw men reduced to mush by shrapnel from a shell.</w:t>
+      </w:r>
+      <w:r>
+        <w:rPr>
+          <w:rFonts w:ascii="Times New Roman" w:hAnsi="Times New Roman" w:cs="Times New Roman"/>
+          <w:sz w:val="24"/>
+          <w:szCs w:val="24"/>
+        </w:rPr>
+        <w:t xml:space="preserve"> He may have regretted killing someone, empathized with the enemy, wanted to know more about the m</w:t>
+      </w:r>
+      <w:r>
+        <w:rPr>
+          <w:rFonts w:ascii="Times New Roman" w:hAnsi="Times New Roman" w:cs="Times New Roman"/>
+          <w:sz w:val="24"/>
+          <w:szCs w:val="24"/>
+        </w:rPr>
+        <w:t>e</w:t>
+      </w:r>
+      <w:r>
+        <w:rPr>
+          <w:rFonts w:ascii="Times New Roman" w:hAnsi="Times New Roman" w:cs="Times New Roman"/>
+          <w:sz w:val="24"/>
+          <w:szCs w:val="24"/>
+        </w:rPr>
+        <w:t>n behind</w:t>
+      </w:r>
+      <w:r>
+        <w:rPr>
+          <w:rFonts w:ascii="Times New Roman" w:hAnsi="Times New Roman" w:cs="Times New Roman"/>
+          <w:sz w:val="24"/>
+          <w:szCs w:val="24"/>
+        </w:rPr>
+        <w:t xml:space="preserve"> the guns</w:t>
+      </w:r>
+      <w:r>
+        <w:rPr>
+          <w:rFonts w:ascii="Times New Roman" w:hAnsi="Times New Roman" w:cs="Times New Roman"/>
+          <w:sz w:val="24"/>
+          <w:szCs w:val="24"/>
+        </w:rPr>
+        <w:t>.</w:t>
+      </w:r>
+      <w:r>
+        <w:rPr>
+          <w:rFonts w:ascii="Times New Roman" w:hAnsi="Times New Roman" w:cs="Times New Roman"/>
+          <w:sz w:val="24"/>
+          <w:szCs w:val="24"/>
+        </w:rPr>
+        <w:t xml:space="preserve"> By the end of the book, the reader is shown that the real enemy is not </w:t>
+      </w:r>
+      <w:r>
+        <w:rPr>
+          <w:rFonts w:ascii="Times New Roman" w:hAnsi="Times New Roman" w:cs="Times New Roman"/>
+          <w:sz w:val="24"/>
+          <w:szCs w:val="24"/>
+        </w:rPr>
+        <w:t>the French or the British. Instead, the true enemy that all soldiers are fighting against is death. At the end of the book, even Paul loses the fight against death</w:t>
+      </w:r>
+      <w:r>
+        <w:rPr>
+          <w:rFonts w:ascii="Times New Roman" w:hAnsi="Times New Roman" w:cs="Times New Roman"/>
+          <w:sz w:val="24"/>
+          <w:szCs w:val="24"/>
+        </w:rPr>
+        <w:t>, leaving his friend Tjaden as the only surviving member of their friend group. The entire class of schoolboys had been turned into either cripples or dead men. War is a terrible thing. It can reduce a bustling town into a heap of rubble in days. It can turn a man into a pile of meat in seconds, and it destroys entire cultures, peoples, and countries.</w:t>
+      </w:r>
+      <w:r>
+        <w:rPr>
+          <w:rFonts w:ascii="Times New Roman" w:hAnsi="Times New Roman" w:cs="Times New Roman"/>
+          <w:sz w:val="24"/>
+          <w:szCs w:val="24"/>
+        </w:rPr>
+        <w:t xml:space="preserve"> </w:t>
+      </w:r>
+      <w:r>
+        <w:rPr>
+          <w:rFonts w:ascii="Times New Roman" w:hAnsi="Times New Roman" w:cs="Times New Roman"/>
+          <w:sz w:val="24"/>
+          <w:szCs w:val="24"/>
+        </w:rPr>
+        <w:t xml:space="preserve">However, when diplomacy </w:t>
+      </w:r>
+      <w:proofErr w:type="gramStart"/>
+      <w:r>
+        <w:rPr>
+          <w:rFonts w:ascii="Times New Roman" w:hAnsi="Times New Roman" w:cs="Times New Roman"/>
+          <w:sz w:val="24"/>
+          <w:szCs w:val="24"/>
+        </w:rPr>
+        <w:t>doesn’t</w:t>
+      </w:r>
+      <w:proofErr w:type="gramEnd"/>
+      <w:r>
+        <w:rPr>
+          <w:rFonts w:ascii="Times New Roman" w:hAnsi="Times New Roman" w:cs="Times New Roman"/>
+          <w:sz w:val="24"/>
+          <w:szCs w:val="24"/>
+        </w:rPr>
+        <w:t xml:space="preserve"> work, it can be a necessary evil. </w:t>
+      </w:r>
+      <w:r>
+        <w:rPr>
+          <w:rFonts w:ascii="Times New Roman" w:hAnsi="Times New Roman" w:cs="Times New Roman"/>
+          <w:sz w:val="24"/>
+          <w:szCs w:val="24"/>
+        </w:rPr>
+        <w:t>Henry Gunther, Augustin Trebuchon, and George Lawrence Price</w:t>
+      </w:r>
+      <w:r>
+        <w:rPr>
+          <w:rFonts w:ascii="Times New Roman" w:hAnsi="Times New Roman" w:cs="Times New Roman"/>
+          <w:sz w:val="24"/>
+          <w:szCs w:val="24"/>
+        </w:rPr>
+        <w:t xml:space="preserve"> should have lived long and fulfilling lives, but they were cut short. </w:t>
+      </w:r>
+      <w:r>
+        <w:rPr>
+          <w:rFonts w:ascii="Times New Roman" w:hAnsi="Times New Roman" w:cs="Times New Roman"/>
+          <w:sz w:val="24"/>
+          <w:szCs w:val="24"/>
+        </w:rPr>
+        <w:t xml:space="preserve">However, though they eventually lost their fight against death, they did so </w:t>
+      </w:r>
+      <w:proofErr w:type="gramStart"/>
+      <w:r>
+        <w:rPr>
+          <w:rFonts w:ascii="Times New Roman" w:hAnsi="Times New Roman" w:cs="Times New Roman"/>
+          <w:sz w:val="24"/>
+          <w:szCs w:val="24"/>
+        </w:rPr>
+        <w:t>fighting</w:t>
+      </w:r>
+      <w:proofErr w:type="gramEnd"/>
+      <w:r>
+        <w:rPr>
+          <w:rFonts w:ascii="Times New Roman" w:hAnsi="Times New Roman" w:cs="Times New Roman"/>
+          <w:sz w:val="24"/>
+          <w:szCs w:val="24"/>
+        </w:rPr>
+        <w:t xml:space="preserve"> for the world’s freedom.</w:t>
       </w:r>
     </w:p>
     <w:p>
@@ -1267,7 +1464,11 @@
         <w:ind w:left="567" w:hanging="567"/>
       </w:pPr>
       <w:r>
-        <w:t>"All Quiet on the Western Front." Novels for Students, edited by Marie Rose Napierkowski, vol. 4, Gale, 1998, pp. 1-18. Gale eBooks, link.gale.com/apps/doc/CX2591700013/GVRL?u=merr26068&amp;sid=GVRL&amp;xid=c6166f2e. Accessed 15 Apr. 2021.</w:t>
+        <w:t xml:space="preserve">"All Quiet on the Western Front." Novels for Students, edited by Marie Rose Napierkowski, vol. 4, Gale, 1998, pp. 1-18. Gale eBooks, </w:t>
+      </w:r>
+      <w:r>
+        <w:lastRenderedPageBreak/>
+        <w:t>link.gale.com/apps/doc/CX2591700013/GVRL?u=merr26068&amp;sid=GVRL&amp;xid=c6166f2e. Accessed 15 Apr. 2021.</w:t>
       </w:r>
     </w:p>
     <w:p>
@@ -1348,7 +1549,6 @@
         <w:ind w:left="567" w:hanging="567"/>
       </w:pPr>
       <w:r>
-        <w:lastRenderedPageBreak/>
         <w:t>“Erich Maria Remarque.” Encyclopedia of World Biography Online, Gale, 25 Mar. 2013, link.gale.com/apps/doc/K1631005503/BIC?u=nhais_401&amp;sid=BIC&amp;xid=78aa39b4.</w:t>
       </w:r>
     </w:p>
@@ -1369,6 +1569,7 @@
         <w:ind w:left="567" w:hanging="567"/>
       </w:pPr>
       <w:r>
+        <w:lastRenderedPageBreak/>
         <w:t xml:space="preserve">Klein, Christopher. “The Last Official Death of WWI Was a Man Who Sought Redemption.” </w:t>
       </w:r>
       <w:r>

</xml_diff>